<commit_message>
Site updated: 2021-02-27 18:23:42
</commit_message>
<xml_diff>
--- a/2021/02/20/ODIN/新建 Microsoft Word 文档.docx
+++ b/2021/02/20/ODIN/新建 Microsoft Word 文档.docx
@@ -74,6 +74,92 @@
                     <a:xfrm>
                       <a:off x="0" y="0"/>
                       <a:ext cx="5274310" cy="2346960"/>
+                    </a:xfrm>
+                    <a:prstGeom prst="rect">
+                      <a:avLst/>
+                    </a:prstGeom>
+                  </pic:spPr>
+                </pic:pic>
+              </a:graphicData>
+            </a:graphic>
+          </wp:inline>
+        </w:drawing>
+      </w:r>
+    </w:p>
+    <w:p>
+      <w:r>
+        <w:rPr>
+          <w:noProof/>
+        </w:rPr>
+        <w:drawing>
+          <wp:inline distT="0" distB="0" distL="0" distR="0" wp14:anchorId="03B07572" wp14:editId="239637E9">
+            <wp:extent cx="3703641" cy="3581710"/>
+            <wp:effectExtent l="0" t="0" r="0" b="0"/>
+            <wp:docPr id="3" name="图片 3"/>
+            <wp:cNvGraphicFramePr>
+              <a:graphicFrameLocks xmlns:a="http://schemas.openxmlformats.org/drawingml/2006/main" noChangeAspect="1"/>
+            </wp:cNvGraphicFramePr>
+            <a:graphic xmlns:a="http://schemas.openxmlformats.org/drawingml/2006/main">
+              <a:graphicData uri="http://schemas.openxmlformats.org/drawingml/2006/picture">
+                <pic:pic xmlns:pic="http://schemas.openxmlformats.org/drawingml/2006/picture">
+                  <pic:nvPicPr>
+                    <pic:cNvPr id="1" name=""/>
+                    <pic:cNvPicPr/>
+                  </pic:nvPicPr>
+                  <pic:blipFill>
+                    <a:blip r:embed="rId6"/>
+                    <a:stretch>
+                      <a:fillRect/>
+                    </a:stretch>
+                  </pic:blipFill>
+                  <pic:spPr>
+                    <a:xfrm>
+                      <a:off x="0" y="0"/>
+                      <a:ext cx="3703641" cy="3581710"/>
+                    </a:xfrm>
+                    <a:prstGeom prst="rect">
+                      <a:avLst/>
+                    </a:prstGeom>
+                  </pic:spPr>
+                </pic:pic>
+              </a:graphicData>
+            </a:graphic>
+          </wp:inline>
+        </w:drawing>
+      </w:r>
+    </w:p>
+    <w:p>
+      <w:pPr>
+        <w:rPr>
+          <w:rFonts w:hint="eastAsia"/>
+        </w:rPr>
+      </w:pPr>
+      <w:r>
+        <w:drawing>
+          <wp:inline distT="0" distB="0" distL="0" distR="0" wp14:anchorId="2C72B3CC" wp14:editId="679C31E7">
+            <wp:extent cx="5274310" cy="1468120"/>
+            <wp:effectExtent l="0" t="0" r="2540" b="0"/>
+            <wp:docPr id="4" name="图片 4"/>
+            <wp:cNvGraphicFramePr>
+              <a:graphicFrameLocks xmlns:a="http://schemas.openxmlformats.org/drawingml/2006/main" noChangeAspect="1"/>
+            </wp:cNvGraphicFramePr>
+            <a:graphic xmlns:a="http://schemas.openxmlformats.org/drawingml/2006/main">
+              <a:graphicData uri="http://schemas.openxmlformats.org/drawingml/2006/picture">
+                <pic:pic xmlns:pic="http://schemas.openxmlformats.org/drawingml/2006/picture">
+                  <pic:nvPicPr>
+                    <pic:cNvPr id="1" name=""/>
+                    <pic:cNvPicPr/>
+                  </pic:nvPicPr>
+                  <pic:blipFill>
+                    <a:blip r:embed="rId7"/>
+                    <a:stretch>
+                      <a:fillRect/>
+                    </a:stretch>
+                  </pic:blipFill>
+                  <pic:spPr>
+                    <a:xfrm>
+                      <a:off x="0" y="0"/>
+                      <a:ext cx="5274310" cy="1468120"/>
                     </a:xfrm>
                     <a:prstGeom prst="rect">
                       <a:avLst/>

</xml_diff>

<commit_message>
Site updated: 2021-02-28 00:01:06
</commit_message>
<xml_diff>
--- a/2021/02/20/ODIN/新建 Microsoft Word 文档.docx
+++ b/2021/02/20/ODIN/新建 Microsoft Word 文档.docx
@@ -129,12 +129,10 @@
       </w:r>
     </w:p>
     <w:p>
-      <w:pPr>
+      <w:r>
         <w:rPr>
-          <w:rFonts w:hint="eastAsia"/>
+          <w:noProof/>
         </w:rPr>
-      </w:pPr>
-      <w:r>
         <w:drawing>
           <wp:inline distT="0" distB="0" distL="0" distR="0" wp14:anchorId="2C72B3CC" wp14:editId="679C31E7">
             <wp:extent cx="5274310" cy="1468120"/>
@@ -160,6 +158,51 @@
                     <a:xfrm>
                       <a:off x="0" y="0"/>
                       <a:ext cx="5274310" cy="1468120"/>
+                    </a:xfrm>
+                    <a:prstGeom prst="rect">
+                      <a:avLst/>
+                    </a:prstGeom>
+                  </pic:spPr>
+                </pic:pic>
+              </a:graphicData>
+            </a:graphic>
+          </wp:inline>
+        </w:drawing>
+      </w:r>
+    </w:p>
+    <w:p>
+      <w:pPr>
+        <w:rPr>
+          <w:rFonts w:hint="eastAsia"/>
+        </w:rPr>
+      </w:pPr>
+      <w:r>
+        <w:lastRenderedPageBreak/>
+        <w:drawing>
+          <wp:inline distT="0" distB="0" distL="0" distR="0" wp14:anchorId="6DC0A9D1" wp14:editId="1653075C">
+            <wp:extent cx="5274310" cy="3030855"/>
+            <wp:effectExtent l="0" t="0" r="2540" b="0"/>
+            <wp:docPr id="5" name="图片 5"/>
+            <wp:cNvGraphicFramePr>
+              <a:graphicFrameLocks xmlns:a="http://schemas.openxmlformats.org/drawingml/2006/main" noChangeAspect="1"/>
+            </wp:cNvGraphicFramePr>
+            <a:graphic xmlns:a="http://schemas.openxmlformats.org/drawingml/2006/main">
+              <a:graphicData uri="http://schemas.openxmlformats.org/drawingml/2006/picture">
+                <pic:pic xmlns:pic="http://schemas.openxmlformats.org/drawingml/2006/picture">
+                  <pic:nvPicPr>
+                    <pic:cNvPr id="1" name=""/>
+                    <pic:cNvPicPr/>
+                  </pic:nvPicPr>
+                  <pic:blipFill>
+                    <a:blip r:embed="rId8"/>
+                    <a:stretch>
+                      <a:fillRect/>
+                    </a:stretch>
+                  </pic:blipFill>
+                  <pic:spPr>
+                    <a:xfrm>
+                      <a:off x="0" y="0"/>
+                      <a:ext cx="5274310" cy="3030855"/>
                     </a:xfrm>
                     <a:prstGeom prst="rect">
                       <a:avLst/>

</xml_diff>

<commit_message>
Site updated: 2021-02-28 12:15:01
</commit_message>
<xml_diff>
--- a/2021/02/20/ODIN/新建 Microsoft Word 文档.docx
+++ b/2021/02/20/ODIN/新建 Microsoft Word 文档.docx
@@ -171,12 +171,10 @@
       </w:r>
     </w:p>
     <w:p>
-      <w:pPr>
+      <w:r>
         <w:rPr>
-          <w:rFonts w:hint="eastAsia"/>
+          <w:noProof/>
         </w:rPr>
-      </w:pPr>
-      <w:r>
         <w:lastRenderedPageBreak/>
         <w:drawing>
           <wp:inline distT="0" distB="0" distL="0" distR="0" wp14:anchorId="6DC0A9D1" wp14:editId="1653075C">
@@ -203,6 +201,175 @@
                     <a:xfrm>
                       <a:off x="0" y="0"/>
                       <a:ext cx="5274310" cy="3030855"/>
+                    </a:xfrm>
+                    <a:prstGeom prst="rect">
+                      <a:avLst/>
+                    </a:prstGeom>
+                  </pic:spPr>
+                </pic:pic>
+              </a:graphicData>
+            </a:graphic>
+          </wp:inline>
+        </w:drawing>
+      </w:r>
+    </w:p>
+    <w:p/>
+    <w:p>
+      <w:r>
+        <w:rPr>
+          <w:noProof/>
+        </w:rPr>
+        <w:drawing>
+          <wp:inline distT="0" distB="0" distL="0" distR="0" wp14:anchorId="5FCF4C62" wp14:editId="6573337D">
+            <wp:extent cx="5274310" cy="2085975"/>
+            <wp:effectExtent l="0" t="0" r="2540" b="9525"/>
+            <wp:docPr id="6" name="图片 6"/>
+            <wp:cNvGraphicFramePr>
+              <a:graphicFrameLocks xmlns:a="http://schemas.openxmlformats.org/drawingml/2006/main" noChangeAspect="1"/>
+            </wp:cNvGraphicFramePr>
+            <a:graphic xmlns:a="http://schemas.openxmlformats.org/drawingml/2006/main">
+              <a:graphicData uri="http://schemas.openxmlformats.org/drawingml/2006/picture">
+                <pic:pic xmlns:pic="http://schemas.openxmlformats.org/drawingml/2006/picture">
+                  <pic:nvPicPr>
+                    <pic:cNvPr id="1" name=""/>
+                    <pic:cNvPicPr/>
+                  </pic:nvPicPr>
+                  <pic:blipFill>
+                    <a:blip r:embed="rId9"/>
+                    <a:stretch>
+                      <a:fillRect/>
+                    </a:stretch>
+                  </pic:blipFill>
+                  <pic:spPr>
+                    <a:xfrm>
+                      <a:off x="0" y="0"/>
+                      <a:ext cx="5274310" cy="2085975"/>
+                    </a:xfrm>
+                    <a:prstGeom prst="rect">
+                      <a:avLst/>
+                    </a:prstGeom>
+                  </pic:spPr>
+                </pic:pic>
+              </a:graphicData>
+            </a:graphic>
+          </wp:inline>
+        </w:drawing>
+      </w:r>
+    </w:p>
+    <w:p>
+      <w:r>
+        <w:rPr>
+          <w:noProof/>
+        </w:rPr>
+        <w:drawing>
+          <wp:inline distT="0" distB="0" distL="0" distR="0" wp14:anchorId="37F37C7A" wp14:editId="0BF72CD2">
+            <wp:extent cx="5274310" cy="1161415"/>
+            <wp:effectExtent l="0" t="0" r="2540" b="635"/>
+            <wp:docPr id="7" name="图片 7"/>
+            <wp:cNvGraphicFramePr>
+              <a:graphicFrameLocks xmlns:a="http://schemas.openxmlformats.org/drawingml/2006/main" noChangeAspect="1"/>
+            </wp:cNvGraphicFramePr>
+            <a:graphic xmlns:a="http://schemas.openxmlformats.org/drawingml/2006/main">
+              <a:graphicData uri="http://schemas.openxmlformats.org/drawingml/2006/picture">
+                <pic:pic xmlns:pic="http://schemas.openxmlformats.org/drawingml/2006/picture">
+                  <pic:nvPicPr>
+                    <pic:cNvPr id="1" name=""/>
+                    <pic:cNvPicPr/>
+                  </pic:nvPicPr>
+                  <pic:blipFill>
+                    <a:blip r:embed="rId10"/>
+                    <a:stretch>
+                      <a:fillRect/>
+                    </a:stretch>
+                  </pic:blipFill>
+                  <pic:spPr>
+                    <a:xfrm>
+                      <a:off x="0" y="0"/>
+                      <a:ext cx="5274310" cy="1161415"/>
+                    </a:xfrm>
+                    <a:prstGeom prst="rect">
+                      <a:avLst/>
+                    </a:prstGeom>
+                  </pic:spPr>
+                </pic:pic>
+              </a:graphicData>
+            </a:graphic>
+          </wp:inline>
+        </w:drawing>
+      </w:r>
+    </w:p>
+    <w:p>
+      <w:r>
+        <w:lastRenderedPageBreak/>
+        <w:drawing>
+          <wp:inline distT="0" distB="0" distL="0" distR="0" wp14:anchorId="300E675E" wp14:editId="20DF3512">
+            <wp:extent cx="5274310" cy="2190115"/>
+            <wp:effectExtent l="0" t="0" r="2540" b="635"/>
+            <wp:docPr id="8" name="图片 8"/>
+            <wp:cNvGraphicFramePr>
+              <a:graphicFrameLocks xmlns:a="http://schemas.openxmlformats.org/drawingml/2006/main" noChangeAspect="1"/>
+            </wp:cNvGraphicFramePr>
+            <a:graphic xmlns:a="http://schemas.openxmlformats.org/drawingml/2006/main">
+              <a:graphicData uri="http://schemas.openxmlformats.org/drawingml/2006/picture">
+                <pic:pic xmlns:pic="http://schemas.openxmlformats.org/drawingml/2006/picture">
+                  <pic:nvPicPr>
+                    <pic:cNvPr id="1" name=""/>
+                    <pic:cNvPicPr/>
+                  </pic:nvPicPr>
+                  <pic:blipFill>
+                    <a:blip r:embed="rId11"/>
+                    <a:stretch>
+                      <a:fillRect/>
+                    </a:stretch>
+                  </pic:blipFill>
+                  <pic:spPr>
+                    <a:xfrm>
+                      <a:off x="0" y="0"/>
+                      <a:ext cx="5274310" cy="2190115"/>
+                    </a:xfrm>
+                    <a:prstGeom prst="rect">
+                      <a:avLst/>
+                    </a:prstGeom>
+                  </pic:spPr>
+                </pic:pic>
+              </a:graphicData>
+            </a:graphic>
+          </wp:inline>
+        </w:drawing>
+      </w:r>
+    </w:p>
+    <w:p>
+      <w:pPr>
+        <w:rPr>
+          <w:rFonts w:hint="eastAsia"/>
+        </w:rPr>
+      </w:pPr>
+      <w:r>
+        <w:drawing>
+          <wp:inline distT="0" distB="0" distL="0" distR="0" wp14:anchorId="45796B99" wp14:editId="5E219A5B">
+            <wp:extent cx="2453853" cy="2583404"/>
+            <wp:effectExtent l="0" t="0" r="3810" b="7620"/>
+            <wp:docPr id="9" name="图片 9"/>
+            <wp:cNvGraphicFramePr>
+              <a:graphicFrameLocks xmlns:a="http://schemas.openxmlformats.org/drawingml/2006/main" noChangeAspect="1"/>
+            </wp:cNvGraphicFramePr>
+            <a:graphic xmlns:a="http://schemas.openxmlformats.org/drawingml/2006/main">
+              <a:graphicData uri="http://schemas.openxmlformats.org/drawingml/2006/picture">
+                <pic:pic xmlns:pic="http://schemas.openxmlformats.org/drawingml/2006/picture">
+                  <pic:nvPicPr>
+                    <pic:cNvPr id="1" name=""/>
+                    <pic:cNvPicPr/>
+                  </pic:nvPicPr>
+                  <pic:blipFill>
+                    <a:blip r:embed="rId12"/>
+                    <a:stretch>
+                      <a:fillRect/>
+                    </a:stretch>
+                  </pic:blipFill>
+                  <pic:spPr>
+                    <a:xfrm>
+                      <a:off x="0" y="0"/>
+                      <a:ext cx="2453853" cy="2583404"/>
                     </a:xfrm>
                     <a:prstGeom prst="rect">
                       <a:avLst/>

</xml_diff>